<commit_message>
Update Kaszino - Követelmény Spec..docx
</commit_message>
<xml_diff>
--- a/kaszino - Documentumok/Kaszino - Követelmény Spec..docx
+++ b/kaszino - Documentumok/Kaszino - Követelmény Spec..docx
@@ -19,82 +19,238 @@
       <w:r>
         <w:t>1.Áttekintés:</w:t>
       </w:r>
+    </w:p>
+    <w:p>
+      <w:pPr>
+        <w:ind w:left="1418"/>
+        <w:jc w:val="both"/>
+      </w:pPr>
+      <w:r>
+        <w:t>A projekt célja egy olyan web-oldal megalkotása</w:t>
+      </w:r>
+      <w:r>
+        <w:t>,</w:t>
+      </w:r>
+      <w:r>
+        <w:t xml:space="preserve"> ami</w:t>
+      </w:r>
+      <w:r>
+        <w:t>nek segítségével a felhasználók átélhetik az igazi kaszinó élményt. Különféle szerencse-játékokkal tehetik próbára a szerencséjüket, és nagyszerű nyereményekkel gazdagodhatnak a szerencsések.</w:t>
+      </w:r>
+      <w:r>
+        <w:t xml:space="preserve"> A felhasználó</w:t>
+      </w:r>
+      <w:r>
+        <w:t xml:space="preserve"> a weboldalon keresztül egyszerűen, bi</w:t>
+      </w:r>
+      <w:r>
+        <w:t>ztonságosan feltöltheti</w:t>
+      </w:r>
+      <w:r>
+        <w:t xml:space="preserve"> </w:t>
+      </w:r>
+      <w:r>
+        <w:t>az egyenlegét</w:t>
+      </w:r>
+      <w:r>
+        <w:t>, melyet akár meg is többszörözhet a játékok segítségével</w:t>
+      </w:r>
+      <w:r>
+        <w:t xml:space="preserve"> és ezután a nyert összeget kikérheti a számlájára</w:t>
+      </w:r>
+      <w:r>
+        <w:t>.</w:t>
+      </w:r>
+    </w:p>
+    <w:p>
+      <w:pPr>
+        <w:pStyle w:val="Cmsor2"/>
+      </w:pPr>
+      <w:r>
+        <w:t>2. Jelenlegi helyzet</w:t>
+      </w:r>
+      <w:r>
+        <w:t>:</w:t>
+      </w:r>
+    </w:p>
+    <w:p>
+      <w:pPr>
+        <w:pStyle w:val="Cmsor2"/>
+      </w:pPr>
+      <w:r>
+        <w:t>3.Vágyálom rendszer</w:t>
+      </w:r>
+      <w:r>
+        <w:t>:</w:t>
+      </w:r>
+    </w:p>
+    <w:p>
+      <w:pPr>
+        <w:pStyle w:val="Cmsor2"/>
+      </w:pPr>
+      <w:r>
+        <w:t>4. Funkcionális követelmény</w:t>
+      </w:r>
+      <w:r>
+        <w:t>:</w:t>
+      </w:r>
+    </w:p>
+    <w:p>
+      <w:r>
+        <w:t xml:space="preserve">- Regisztráció: </w:t>
+      </w:r>
+    </w:p>
+    <w:p>
+      <w:pPr>
+        <w:pStyle w:val="Listaszerbekezds"/>
+        <w:numPr>
+          <w:ilvl w:val="0"/>
+          <w:numId w:val="3"/>
+        </w:numPr>
+      </w:pPr>
+      <w:r>
+        <w:t>felhasználónév</w:t>
+      </w:r>
+    </w:p>
+    <w:p>
+      <w:pPr>
+        <w:pStyle w:val="Listaszerbekezds"/>
+        <w:numPr>
+          <w:ilvl w:val="0"/>
+          <w:numId w:val="3"/>
+        </w:numPr>
+      </w:pPr>
+      <w:r>
+        <w:t>email</w:t>
+      </w:r>
+    </w:p>
+    <w:p>
+      <w:pPr>
+        <w:pStyle w:val="Listaszerbekezds"/>
+        <w:numPr>
+          <w:ilvl w:val="0"/>
+          <w:numId w:val="3"/>
+        </w:numPr>
+      </w:pPr>
+      <w:r>
+        <w:t>jelszó</w:t>
+      </w:r>
+    </w:p>
+    <w:p>
+      <w:pPr>
+        <w:pStyle w:val="Listaszerbekezds"/>
+        <w:numPr>
+          <w:ilvl w:val="0"/>
+          <w:numId w:val="3"/>
+        </w:numPr>
+      </w:pPr>
+      <w:r>
+        <w:t>számlaszám</w:t>
+      </w:r>
+    </w:p>
+    <w:p>
+      <w:r>
+        <w:t>- Adatbázis:</w:t>
+      </w:r>
+    </w:p>
+    <w:p>
+      <w:pPr>
+        <w:pStyle w:val="Listaszerbekezds"/>
+        <w:numPr>
+          <w:ilvl w:val="0"/>
+          <w:numId w:val="4"/>
+        </w:numPr>
+      </w:pPr>
+      <w:r>
+        <w:t>felhasználó adatai</w:t>
+      </w:r>
+    </w:p>
+    <w:p>
+      <w:pPr>
+        <w:pStyle w:val="Listaszerbekezds"/>
+        <w:numPr>
+          <w:ilvl w:val="0"/>
+          <w:numId w:val="5"/>
+        </w:numPr>
+      </w:pPr>
+      <w:r>
+        <w:t>Felhasználó</w:t>
+      </w:r>
+      <w:r>
+        <w:t>i</w:t>
+      </w:r>
+      <w:r>
+        <w:t xml:space="preserve">: </w:t>
+      </w:r>
+    </w:p>
+    <w:p>
+      <w:pPr>
+        <w:pStyle w:val="Listaszerbekezds"/>
+        <w:numPr>
+          <w:ilvl w:val="0"/>
+          <w:numId w:val="2"/>
+        </w:numPr>
+      </w:pPr>
+      <w:r>
+        <w:t>felhasználói adatok módosítása</w:t>
+      </w:r>
+    </w:p>
+    <w:p>
+      <w:pPr>
+        <w:pStyle w:val="Listaszerbekezds"/>
+        <w:numPr>
+          <w:ilvl w:val="0"/>
+          <w:numId w:val="2"/>
+        </w:numPr>
+      </w:pPr>
+      <w:r>
+        <w:t>egyenleg feltöltés</w:t>
+      </w:r>
+    </w:p>
+    <w:p>
+      <w:r>
+        <w:t>-</w:t>
+      </w:r>
+      <w:r>
+        <w:t>Játékok működése:</w:t>
+      </w:r>
+    </w:p>
+    <w:p>
+      <w:pPr>
+        <w:pStyle w:val="Listaszerbekezds"/>
+        <w:numPr>
+          <w:ilvl w:val="0"/>
+          <w:numId w:val="1"/>
+        </w:numPr>
+      </w:pPr>
+      <w:r>
+        <w:t>kőpapír olló</w:t>
+      </w:r>
+    </w:p>
+    <w:p>
+      <w:pPr>
+        <w:pStyle w:val="Listaszerbekezds"/>
+        <w:numPr>
+          <w:ilvl w:val="0"/>
+          <w:numId w:val="1"/>
+        </w:numPr>
+      </w:pPr>
+      <w:r>
+        <w:t>fej vagy írás</w:t>
+      </w:r>
       <w:bookmarkStart w:id="0" w:name="_GoBack"/>
       <w:bookmarkEnd w:id="0"/>
     </w:p>
     <w:p>
       <w:pPr>
-        <w:ind w:left="1418"/>
-        <w:jc w:val="both"/>
-      </w:pPr>
-      <w:r>
-        <w:t>A projekt célja egy olyan web-oldal megalkotása</w:t>
-      </w:r>
-      <w:r>
-        <w:t>,</w:t>
-      </w:r>
-      <w:r>
-        <w:t xml:space="preserve"> ami</w:t>
-      </w:r>
-      <w:r>
-        <w:t>nek segítségével a felhasználók átélhetik az igazi kaszinó élményt. Különféle szerencse-játékokkal tehetik próbára a szerencséjüket, és nagyszerű nyereményekkel gazdagodhatnak a szerencsések.</w:t>
-      </w:r>
-      <w:r>
-        <w:t xml:space="preserve"> A felhasználó</w:t>
-      </w:r>
-      <w:r>
-        <w:t xml:space="preserve"> a weboldalon keresztül egyszerűen, bi</w:t>
-      </w:r>
-      <w:r>
-        <w:t>ztonságosan feltöltheti</w:t>
-      </w:r>
-      <w:r>
-        <w:t xml:space="preserve"> </w:t>
-      </w:r>
-      <w:r>
-        <w:t>az egyenlegét</w:t>
-      </w:r>
-      <w:r>
-        <w:t>, melyet akár meg is többszörözhet a játékok segítségével</w:t>
-      </w:r>
-      <w:r>
-        <w:t xml:space="preserve"> és ezután a nyert összeget kikérheti a számlájára</w:t>
-      </w:r>
-      <w:r>
-        <w:t>.</w:t>
-      </w:r>
-    </w:p>
-    <w:p>
-      <w:pPr>
-        <w:pStyle w:val="Cmsor2"/>
-      </w:pPr>
-      <w:r>
-        <w:t>2. Jelenlegi helyzet</w:t>
-      </w:r>
-      <w:r>
-        <w:t>:</w:t>
-      </w:r>
-    </w:p>
-    <w:p>
-      <w:pPr>
-        <w:pStyle w:val="Cmsor2"/>
-      </w:pPr>
-      <w:r>
-        <w:t>3.Vágyálom rendszer</w:t>
-      </w:r>
-      <w:r>
-        <w:t>:</w:t>
-      </w:r>
-    </w:p>
-    <w:p>
-      <w:pPr>
-        <w:pStyle w:val="Cmsor2"/>
-      </w:pPr>
-      <w:r>
-        <w:t>4. Funkcionális követelmény</w:t>
-      </w:r>
-      <w:r>
-        <w:t>:</w:t>
+        <w:pStyle w:val="Listaszerbekezds"/>
+        <w:numPr>
+          <w:ilvl w:val="0"/>
+          <w:numId w:val="1"/>
+        </w:numPr>
+      </w:pPr>
+      <w:r>
+        <w:t>félkarú rabló</w:t>
       </w:r>
     </w:p>
     <w:p>
@@ -138,6 +294,591 @@
     </w:sectPr>
   </w:body>
 </w:document>
+</file>
+
+<file path=word/numbering.xml><?xml version="1.0" encoding="utf-8"?>
+<w:numbering xmlns:wpc="http://schemas.microsoft.com/office/word/2010/wordprocessingCanvas" xmlns:cx="http://schemas.microsoft.com/office/drawing/2014/chartex" xmlns:cx1="http://schemas.microsoft.com/office/drawing/2015/9/8/chartex" xmlns:mc="http://schemas.openxmlformats.org/markup-compatibility/2006" xmlns:o="urn:schemas-microsoft-com:office:office" xmlns:r="http://schemas.openxmlformats.org/officeDocument/2006/relationships" xmlns:m="http://schemas.openxmlformats.org/officeDocument/2006/math" xmlns:v="urn:schemas-microsoft-com:vml" xmlns:wp14="http://schemas.microsoft.com/office/word/2010/wordprocessingDrawing" xmlns:wp="http://schemas.openxmlformats.org/drawingml/2006/wordprocessingDrawing" xmlns:w10="urn:schemas-microsoft-com:office:word" xmlns:w="http://schemas.openxmlformats.org/wordprocessingml/2006/main" xmlns:w14="http://schemas.microsoft.com/office/word/2010/wordml" xmlns:w15="http://schemas.microsoft.com/office/word/2012/wordml" xmlns:w16se="http://schemas.microsoft.com/office/word/2015/wordml/symex" xmlns:wpg="http://schemas.microsoft.com/office/word/2010/wordprocessingGroup" xmlns:wpi="http://schemas.microsoft.com/office/word/2010/wordprocessingInk" xmlns:wne="http://schemas.microsoft.com/office/word/2006/wordml" xmlns:wps="http://schemas.microsoft.com/office/word/2010/wordprocessingShape" mc:Ignorable="w14 w15 w16se wp14">
+  <w:abstractNum w:abstractNumId="0" w15:restartNumberingAfterBreak="0">
+    <w:nsid w:val="183E3215"/>
+    <w:multiLevelType w:val="hybridMultilevel"/>
+    <w:tmpl w:val="234C948A"/>
+    <w:lvl w:ilvl="0" w:tplc="040E0001">
+      <w:start w:val="1"/>
+      <w:numFmt w:val="bullet"/>
+      <w:lvlText w:val=""/>
+      <w:lvlJc w:val="left"/>
+      <w:pPr>
+        <w:ind w:left="720" w:hanging="360"/>
+      </w:pPr>
+      <w:rPr>
+        <w:rFonts w:ascii="Symbol" w:hAnsi="Symbol" w:hint="default"/>
+      </w:rPr>
+    </w:lvl>
+    <w:lvl w:ilvl="1" w:tplc="040E0003" w:tentative="1">
+      <w:start w:val="1"/>
+      <w:numFmt w:val="bullet"/>
+      <w:lvlText w:val="o"/>
+      <w:lvlJc w:val="left"/>
+      <w:pPr>
+        <w:ind w:left="1440" w:hanging="360"/>
+      </w:pPr>
+      <w:rPr>
+        <w:rFonts w:ascii="Courier New" w:hAnsi="Courier New" w:cs="Courier New" w:hint="default"/>
+      </w:rPr>
+    </w:lvl>
+    <w:lvl w:ilvl="2" w:tplc="040E0005" w:tentative="1">
+      <w:start w:val="1"/>
+      <w:numFmt w:val="bullet"/>
+      <w:lvlText w:val=""/>
+      <w:lvlJc w:val="left"/>
+      <w:pPr>
+        <w:ind w:left="2160" w:hanging="360"/>
+      </w:pPr>
+      <w:rPr>
+        <w:rFonts w:ascii="Wingdings" w:hAnsi="Wingdings" w:hint="default"/>
+      </w:rPr>
+    </w:lvl>
+    <w:lvl w:ilvl="3" w:tplc="040E0001" w:tentative="1">
+      <w:start w:val="1"/>
+      <w:numFmt w:val="bullet"/>
+      <w:lvlText w:val=""/>
+      <w:lvlJc w:val="left"/>
+      <w:pPr>
+        <w:ind w:left="2880" w:hanging="360"/>
+      </w:pPr>
+      <w:rPr>
+        <w:rFonts w:ascii="Symbol" w:hAnsi="Symbol" w:hint="default"/>
+      </w:rPr>
+    </w:lvl>
+    <w:lvl w:ilvl="4" w:tplc="040E0003" w:tentative="1">
+      <w:start w:val="1"/>
+      <w:numFmt w:val="bullet"/>
+      <w:lvlText w:val="o"/>
+      <w:lvlJc w:val="left"/>
+      <w:pPr>
+        <w:ind w:left="3600" w:hanging="360"/>
+      </w:pPr>
+      <w:rPr>
+        <w:rFonts w:ascii="Courier New" w:hAnsi="Courier New" w:cs="Courier New" w:hint="default"/>
+      </w:rPr>
+    </w:lvl>
+    <w:lvl w:ilvl="5" w:tplc="040E0005" w:tentative="1">
+      <w:start w:val="1"/>
+      <w:numFmt w:val="bullet"/>
+      <w:lvlText w:val=""/>
+      <w:lvlJc w:val="left"/>
+      <w:pPr>
+        <w:ind w:left="4320" w:hanging="360"/>
+      </w:pPr>
+      <w:rPr>
+        <w:rFonts w:ascii="Wingdings" w:hAnsi="Wingdings" w:hint="default"/>
+      </w:rPr>
+    </w:lvl>
+    <w:lvl w:ilvl="6" w:tplc="040E0001" w:tentative="1">
+      <w:start w:val="1"/>
+      <w:numFmt w:val="bullet"/>
+      <w:lvlText w:val=""/>
+      <w:lvlJc w:val="left"/>
+      <w:pPr>
+        <w:ind w:left="5040" w:hanging="360"/>
+      </w:pPr>
+      <w:rPr>
+        <w:rFonts w:ascii="Symbol" w:hAnsi="Symbol" w:hint="default"/>
+      </w:rPr>
+    </w:lvl>
+    <w:lvl w:ilvl="7" w:tplc="040E0003" w:tentative="1">
+      <w:start w:val="1"/>
+      <w:numFmt w:val="bullet"/>
+      <w:lvlText w:val="o"/>
+      <w:lvlJc w:val="left"/>
+      <w:pPr>
+        <w:ind w:left="5760" w:hanging="360"/>
+      </w:pPr>
+      <w:rPr>
+        <w:rFonts w:ascii="Courier New" w:hAnsi="Courier New" w:cs="Courier New" w:hint="default"/>
+      </w:rPr>
+    </w:lvl>
+    <w:lvl w:ilvl="8" w:tplc="040E0005" w:tentative="1">
+      <w:start w:val="1"/>
+      <w:numFmt w:val="bullet"/>
+      <w:lvlText w:val=""/>
+      <w:lvlJc w:val="left"/>
+      <w:pPr>
+        <w:ind w:left="6480" w:hanging="360"/>
+      </w:pPr>
+      <w:rPr>
+        <w:rFonts w:ascii="Wingdings" w:hAnsi="Wingdings" w:hint="default"/>
+      </w:rPr>
+    </w:lvl>
+  </w:abstractNum>
+  <w:abstractNum w:abstractNumId="1" w15:restartNumberingAfterBreak="0">
+    <w:nsid w:val="20BA476A"/>
+    <w:multiLevelType w:val="hybridMultilevel"/>
+    <w:tmpl w:val="C82863C2"/>
+    <w:lvl w:ilvl="0" w:tplc="040E0001">
+      <w:start w:val="1"/>
+      <w:numFmt w:val="bullet"/>
+      <w:lvlText w:val=""/>
+      <w:lvlJc w:val="left"/>
+      <w:pPr>
+        <w:ind w:left="720" w:hanging="360"/>
+      </w:pPr>
+      <w:rPr>
+        <w:rFonts w:ascii="Symbol" w:hAnsi="Symbol" w:hint="default"/>
+      </w:rPr>
+    </w:lvl>
+    <w:lvl w:ilvl="1" w:tplc="040E0003" w:tentative="1">
+      <w:start w:val="1"/>
+      <w:numFmt w:val="bullet"/>
+      <w:lvlText w:val="o"/>
+      <w:lvlJc w:val="left"/>
+      <w:pPr>
+        <w:ind w:left="1440" w:hanging="360"/>
+      </w:pPr>
+      <w:rPr>
+        <w:rFonts w:ascii="Courier New" w:hAnsi="Courier New" w:cs="Courier New" w:hint="default"/>
+      </w:rPr>
+    </w:lvl>
+    <w:lvl w:ilvl="2" w:tplc="040E0005" w:tentative="1">
+      <w:start w:val="1"/>
+      <w:numFmt w:val="bullet"/>
+      <w:lvlText w:val=""/>
+      <w:lvlJc w:val="left"/>
+      <w:pPr>
+        <w:ind w:left="2160" w:hanging="360"/>
+      </w:pPr>
+      <w:rPr>
+        <w:rFonts w:ascii="Wingdings" w:hAnsi="Wingdings" w:hint="default"/>
+      </w:rPr>
+    </w:lvl>
+    <w:lvl w:ilvl="3" w:tplc="040E0001" w:tentative="1">
+      <w:start w:val="1"/>
+      <w:numFmt w:val="bullet"/>
+      <w:lvlText w:val=""/>
+      <w:lvlJc w:val="left"/>
+      <w:pPr>
+        <w:ind w:left="2880" w:hanging="360"/>
+      </w:pPr>
+      <w:rPr>
+        <w:rFonts w:ascii="Symbol" w:hAnsi="Symbol" w:hint="default"/>
+      </w:rPr>
+    </w:lvl>
+    <w:lvl w:ilvl="4" w:tplc="040E0003" w:tentative="1">
+      <w:start w:val="1"/>
+      <w:numFmt w:val="bullet"/>
+      <w:lvlText w:val="o"/>
+      <w:lvlJc w:val="left"/>
+      <w:pPr>
+        <w:ind w:left="3600" w:hanging="360"/>
+      </w:pPr>
+      <w:rPr>
+        <w:rFonts w:ascii="Courier New" w:hAnsi="Courier New" w:cs="Courier New" w:hint="default"/>
+      </w:rPr>
+    </w:lvl>
+    <w:lvl w:ilvl="5" w:tplc="040E0005" w:tentative="1">
+      <w:start w:val="1"/>
+      <w:numFmt w:val="bullet"/>
+      <w:lvlText w:val=""/>
+      <w:lvlJc w:val="left"/>
+      <w:pPr>
+        <w:ind w:left="4320" w:hanging="360"/>
+      </w:pPr>
+      <w:rPr>
+        <w:rFonts w:ascii="Wingdings" w:hAnsi="Wingdings" w:hint="default"/>
+      </w:rPr>
+    </w:lvl>
+    <w:lvl w:ilvl="6" w:tplc="040E0001" w:tentative="1">
+      <w:start w:val="1"/>
+      <w:numFmt w:val="bullet"/>
+      <w:lvlText w:val=""/>
+      <w:lvlJc w:val="left"/>
+      <w:pPr>
+        <w:ind w:left="5040" w:hanging="360"/>
+      </w:pPr>
+      <w:rPr>
+        <w:rFonts w:ascii="Symbol" w:hAnsi="Symbol" w:hint="default"/>
+      </w:rPr>
+    </w:lvl>
+    <w:lvl w:ilvl="7" w:tplc="040E0003" w:tentative="1">
+      <w:start w:val="1"/>
+      <w:numFmt w:val="bullet"/>
+      <w:lvlText w:val="o"/>
+      <w:lvlJc w:val="left"/>
+      <w:pPr>
+        <w:ind w:left="5760" w:hanging="360"/>
+      </w:pPr>
+      <w:rPr>
+        <w:rFonts w:ascii="Courier New" w:hAnsi="Courier New" w:cs="Courier New" w:hint="default"/>
+      </w:rPr>
+    </w:lvl>
+    <w:lvl w:ilvl="8" w:tplc="040E0005" w:tentative="1">
+      <w:start w:val="1"/>
+      <w:numFmt w:val="bullet"/>
+      <w:lvlText w:val=""/>
+      <w:lvlJc w:val="left"/>
+      <w:pPr>
+        <w:ind w:left="6480" w:hanging="360"/>
+      </w:pPr>
+      <w:rPr>
+        <w:rFonts w:ascii="Wingdings" w:hAnsi="Wingdings" w:hint="default"/>
+      </w:rPr>
+    </w:lvl>
+  </w:abstractNum>
+  <w:abstractNum w:abstractNumId="2" w15:restartNumberingAfterBreak="0">
+    <w:nsid w:val="30C23F8C"/>
+    <w:multiLevelType w:val="hybridMultilevel"/>
+    <w:tmpl w:val="203E33D4"/>
+    <w:lvl w:ilvl="0" w:tplc="040E0001">
+      <w:start w:val="1"/>
+      <w:numFmt w:val="bullet"/>
+      <w:lvlText w:val=""/>
+      <w:lvlJc w:val="left"/>
+      <w:pPr>
+        <w:ind w:left="720" w:hanging="360"/>
+      </w:pPr>
+      <w:rPr>
+        <w:rFonts w:ascii="Symbol" w:hAnsi="Symbol" w:hint="default"/>
+      </w:rPr>
+    </w:lvl>
+    <w:lvl w:ilvl="1" w:tplc="040E0003" w:tentative="1">
+      <w:start w:val="1"/>
+      <w:numFmt w:val="bullet"/>
+      <w:lvlText w:val="o"/>
+      <w:lvlJc w:val="left"/>
+      <w:pPr>
+        <w:ind w:left="1440" w:hanging="360"/>
+      </w:pPr>
+      <w:rPr>
+        <w:rFonts w:ascii="Courier New" w:hAnsi="Courier New" w:cs="Courier New" w:hint="default"/>
+      </w:rPr>
+    </w:lvl>
+    <w:lvl w:ilvl="2" w:tplc="040E0005" w:tentative="1">
+      <w:start w:val="1"/>
+      <w:numFmt w:val="bullet"/>
+      <w:lvlText w:val=""/>
+      <w:lvlJc w:val="left"/>
+      <w:pPr>
+        <w:ind w:left="2160" w:hanging="360"/>
+      </w:pPr>
+      <w:rPr>
+        <w:rFonts w:ascii="Wingdings" w:hAnsi="Wingdings" w:hint="default"/>
+      </w:rPr>
+    </w:lvl>
+    <w:lvl w:ilvl="3" w:tplc="040E0001" w:tentative="1">
+      <w:start w:val="1"/>
+      <w:numFmt w:val="bullet"/>
+      <w:lvlText w:val=""/>
+      <w:lvlJc w:val="left"/>
+      <w:pPr>
+        <w:ind w:left="2880" w:hanging="360"/>
+      </w:pPr>
+      <w:rPr>
+        <w:rFonts w:ascii="Symbol" w:hAnsi="Symbol" w:hint="default"/>
+      </w:rPr>
+    </w:lvl>
+    <w:lvl w:ilvl="4" w:tplc="040E0003" w:tentative="1">
+      <w:start w:val="1"/>
+      <w:numFmt w:val="bullet"/>
+      <w:lvlText w:val="o"/>
+      <w:lvlJc w:val="left"/>
+      <w:pPr>
+        <w:ind w:left="3600" w:hanging="360"/>
+      </w:pPr>
+      <w:rPr>
+        <w:rFonts w:ascii="Courier New" w:hAnsi="Courier New" w:cs="Courier New" w:hint="default"/>
+      </w:rPr>
+    </w:lvl>
+    <w:lvl w:ilvl="5" w:tplc="040E0005" w:tentative="1">
+      <w:start w:val="1"/>
+      <w:numFmt w:val="bullet"/>
+      <w:lvlText w:val=""/>
+      <w:lvlJc w:val="left"/>
+      <w:pPr>
+        <w:ind w:left="4320" w:hanging="360"/>
+      </w:pPr>
+      <w:rPr>
+        <w:rFonts w:ascii="Wingdings" w:hAnsi="Wingdings" w:hint="default"/>
+      </w:rPr>
+    </w:lvl>
+    <w:lvl w:ilvl="6" w:tplc="040E0001" w:tentative="1">
+      <w:start w:val="1"/>
+      <w:numFmt w:val="bullet"/>
+      <w:lvlText w:val=""/>
+      <w:lvlJc w:val="left"/>
+      <w:pPr>
+        <w:ind w:left="5040" w:hanging="360"/>
+      </w:pPr>
+      <w:rPr>
+        <w:rFonts w:ascii="Symbol" w:hAnsi="Symbol" w:hint="default"/>
+      </w:rPr>
+    </w:lvl>
+    <w:lvl w:ilvl="7" w:tplc="040E0003" w:tentative="1">
+      <w:start w:val="1"/>
+      <w:numFmt w:val="bullet"/>
+      <w:lvlText w:val="o"/>
+      <w:lvlJc w:val="left"/>
+      <w:pPr>
+        <w:ind w:left="5760" w:hanging="360"/>
+      </w:pPr>
+      <w:rPr>
+        <w:rFonts w:ascii="Courier New" w:hAnsi="Courier New" w:cs="Courier New" w:hint="default"/>
+      </w:rPr>
+    </w:lvl>
+    <w:lvl w:ilvl="8" w:tplc="040E0005" w:tentative="1">
+      <w:start w:val="1"/>
+      <w:numFmt w:val="bullet"/>
+      <w:lvlText w:val=""/>
+      <w:lvlJc w:val="left"/>
+      <w:pPr>
+        <w:ind w:left="6480" w:hanging="360"/>
+      </w:pPr>
+      <w:rPr>
+        <w:rFonts w:ascii="Wingdings" w:hAnsi="Wingdings" w:hint="default"/>
+      </w:rPr>
+    </w:lvl>
+  </w:abstractNum>
+  <w:abstractNum w:abstractNumId="3" w15:restartNumberingAfterBreak="0">
+    <w:nsid w:val="719E1D29"/>
+    <w:multiLevelType w:val="hybridMultilevel"/>
+    <w:tmpl w:val="B0B47D54"/>
+    <w:lvl w:ilvl="0" w:tplc="040E0001">
+      <w:start w:val="1"/>
+      <w:numFmt w:val="bullet"/>
+      <w:lvlText w:val=""/>
+      <w:lvlJc w:val="left"/>
+      <w:pPr>
+        <w:ind w:left="720" w:hanging="360"/>
+      </w:pPr>
+      <w:rPr>
+        <w:rFonts w:ascii="Symbol" w:hAnsi="Symbol" w:hint="default"/>
+      </w:rPr>
+    </w:lvl>
+    <w:lvl w:ilvl="1" w:tplc="040E0003" w:tentative="1">
+      <w:start w:val="1"/>
+      <w:numFmt w:val="bullet"/>
+      <w:lvlText w:val="o"/>
+      <w:lvlJc w:val="left"/>
+      <w:pPr>
+        <w:ind w:left="1440" w:hanging="360"/>
+      </w:pPr>
+      <w:rPr>
+        <w:rFonts w:ascii="Courier New" w:hAnsi="Courier New" w:cs="Courier New" w:hint="default"/>
+      </w:rPr>
+    </w:lvl>
+    <w:lvl w:ilvl="2" w:tplc="040E0005" w:tentative="1">
+      <w:start w:val="1"/>
+      <w:numFmt w:val="bullet"/>
+      <w:lvlText w:val=""/>
+      <w:lvlJc w:val="left"/>
+      <w:pPr>
+        <w:ind w:left="2160" w:hanging="360"/>
+      </w:pPr>
+      <w:rPr>
+        <w:rFonts w:ascii="Wingdings" w:hAnsi="Wingdings" w:hint="default"/>
+      </w:rPr>
+    </w:lvl>
+    <w:lvl w:ilvl="3" w:tplc="040E0001" w:tentative="1">
+      <w:start w:val="1"/>
+      <w:numFmt w:val="bullet"/>
+      <w:lvlText w:val=""/>
+      <w:lvlJc w:val="left"/>
+      <w:pPr>
+        <w:ind w:left="2880" w:hanging="360"/>
+      </w:pPr>
+      <w:rPr>
+        <w:rFonts w:ascii="Symbol" w:hAnsi="Symbol" w:hint="default"/>
+      </w:rPr>
+    </w:lvl>
+    <w:lvl w:ilvl="4" w:tplc="040E0003" w:tentative="1">
+      <w:start w:val="1"/>
+      <w:numFmt w:val="bullet"/>
+      <w:lvlText w:val="o"/>
+      <w:lvlJc w:val="left"/>
+      <w:pPr>
+        <w:ind w:left="3600" w:hanging="360"/>
+      </w:pPr>
+      <w:rPr>
+        <w:rFonts w:ascii="Courier New" w:hAnsi="Courier New" w:cs="Courier New" w:hint="default"/>
+      </w:rPr>
+    </w:lvl>
+    <w:lvl w:ilvl="5" w:tplc="040E0005" w:tentative="1">
+      <w:start w:val="1"/>
+      <w:numFmt w:val="bullet"/>
+      <w:lvlText w:val=""/>
+      <w:lvlJc w:val="left"/>
+      <w:pPr>
+        <w:ind w:left="4320" w:hanging="360"/>
+      </w:pPr>
+      <w:rPr>
+        <w:rFonts w:ascii="Wingdings" w:hAnsi="Wingdings" w:hint="default"/>
+      </w:rPr>
+    </w:lvl>
+    <w:lvl w:ilvl="6" w:tplc="040E0001" w:tentative="1">
+      <w:start w:val="1"/>
+      <w:numFmt w:val="bullet"/>
+      <w:lvlText w:val=""/>
+      <w:lvlJc w:val="left"/>
+      <w:pPr>
+        <w:ind w:left="5040" w:hanging="360"/>
+      </w:pPr>
+      <w:rPr>
+        <w:rFonts w:ascii="Symbol" w:hAnsi="Symbol" w:hint="default"/>
+      </w:rPr>
+    </w:lvl>
+    <w:lvl w:ilvl="7" w:tplc="040E0003" w:tentative="1">
+      <w:start w:val="1"/>
+      <w:numFmt w:val="bullet"/>
+      <w:lvlText w:val="o"/>
+      <w:lvlJc w:val="left"/>
+      <w:pPr>
+        <w:ind w:left="5760" w:hanging="360"/>
+      </w:pPr>
+      <w:rPr>
+        <w:rFonts w:ascii="Courier New" w:hAnsi="Courier New" w:cs="Courier New" w:hint="default"/>
+      </w:rPr>
+    </w:lvl>
+    <w:lvl w:ilvl="8" w:tplc="040E0005" w:tentative="1">
+      <w:start w:val="1"/>
+      <w:numFmt w:val="bullet"/>
+      <w:lvlText w:val=""/>
+      <w:lvlJc w:val="left"/>
+      <w:pPr>
+        <w:ind w:left="6480" w:hanging="360"/>
+      </w:pPr>
+      <w:rPr>
+        <w:rFonts w:ascii="Wingdings" w:hAnsi="Wingdings" w:hint="default"/>
+      </w:rPr>
+    </w:lvl>
+  </w:abstractNum>
+  <w:abstractNum w:abstractNumId="4" w15:restartNumberingAfterBreak="0">
+    <w:nsid w:val="7EFE2E39"/>
+    <w:multiLevelType w:val="hybridMultilevel"/>
+    <w:tmpl w:val="5CFEF2A4"/>
+    <w:lvl w:ilvl="0" w:tplc="5AACD378">
+      <w:start w:val="4"/>
+      <w:numFmt w:val="bullet"/>
+      <w:lvlText w:val="-"/>
+      <w:lvlJc w:val="left"/>
+      <w:pPr>
+        <w:ind w:left="720" w:hanging="360"/>
+      </w:pPr>
+      <w:rPr>
+        <w:rFonts w:ascii="Calibri" w:eastAsiaTheme="minorHAnsi" w:hAnsi="Calibri" w:cs="Calibri" w:hint="default"/>
+      </w:rPr>
+    </w:lvl>
+    <w:lvl w:ilvl="1" w:tplc="040E0003" w:tentative="1">
+      <w:start w:val="1"/>
+      <w:numFmt w:val="bullet"/>
+      <w:lvlText w:val="o"/>
+      <w:lvlJc w:val="left"/>
+      <w:pPr>
+        <w:ind w:left="1440" w:hanging="360"/>
+      </w:pPr>
+      <w:rPr>
+        <w:rFonts w:ascii="Courier New" w:hAnsi="Courier New" w:cs="Courier New" w:hint="default"/>
+      </w:rPr>
+    </w:lvl>
+    <w:lvl w:ilvl="2" w:tplc="040E0005" w:tentative="1">
+      <w:start w:val="1"/>
+      <w:numFmt w:val="bullet"/>
+      <w:lvlText w:val=""/>
+      <w:lvlJc w:val="left"/>
+      <w:pPr>
+        <w:ind w:left="2160" w:hanging="360"/>
+      </w:pPr>
+      <w:rPr>
+        <w:rFonts w:ascii="Wingdings" w:hAnsi="Wingdings" w:hint="default"/>
+      </w:rPr>
+    </w:lvl>
+    <w:lvl w:ilvl="3" w:tplc="040E0001" w:tentative="1">
+      <w:start w:val="1"/>
+      <w:numFmt w:val="bullet"/>
+      <w:lvlText w:val=""/>
+      <w:lvlJc w:val="left"/>
+      <w:pPr>
+        <w:ind w:left="2880" w:hanging="360"/>
+      </w:pPr>
+      <w:rPr>
+        <w:rFonts w:ascii="Symbol" w:hAnsi="Symbol" w:hint="default"/>
+      </w:rPr>
+    </w:lvl>
+    <w:lvl w:ilvl="4" w:tplc="040E0003" w:tentative="1">
+      <w:start w:val="1"/>
+      <w:numFmt w:val="bullet"/>
+      <w:lvlText w:val="o"/>
+      <w:lvlJc w:val="left"/>
+      <w:pPr>
+        <w:ind w:left="3600" w:hanging="360"/>
+      </w:pPr>
+      <w:rPr>
+        <w:rFonts w:ascii="Courier New" w:hAnsi="Courier New" w:cs="Courier New" w:hint="default"/>
+      </w:rPr>
+    </w:lvl>
+    <w:lvl w:ilvl="5" w:tplc="040E0005" w:tentative="1">
+      <w:start w:val="1"/>
+      <w:numFmt w:val="bullet"/>
+      <w:lvlText w:val=""/>
+      <w:lvlJc w:val="left"/>
+      <w:pPr>
+        <w:ind w:left="4320" w:hanging="360"/>
+      </w:pPr>
+      <w:rPr>
+        <w:rFonts w:ascii="Wingdings" w:hAnsi="Wingdings" w:hint="default"/>
+      </w:rPr>
+    </w:lvl>
+    <w:lvl w:ilvl="6" w:tplc="040E0001" w:tentative="1">
+      <w:start w:val="1"/>
+      <w:numFmt w:val="bullet"/>
+      <w:lvlText w:val=""/>
+      <w:lvlJc w:val="left"/>
+      <w:pPr>
+        <w:ind w:left="5040" w:hanging="360"/>
+      </w:pPr>
+      <w:rPr>
+        <w:rFonts w:ascii="Symbol" w:hAnsi="Symbol" w:hint="default"/>
+      </w:rPr>
+    </w:lvl>
+    <w:lvl w:ilvl="7" w:tplc="040E0003" w:tentative="1">
+      <w:start w:val="1"/>
+      <w:numFmt w:val="bullet"/>
+      <w:lvlText w:val="o"/>
+      <w:lvlJc w:val="left"/>
+      <w:pPr>
+        <w:ind w:left="5760" w:hanging="360"/>
+      </w:pPr>
+      <w:rPr>
+        <w:rFonts w:ascii="Courier New" w:hAnsi="Courier New" w:cs="Courier New" w:hint="default"/>
+      </w:rPr>
+    </w:lvl>
+    <w:lvl w:ilvl="8" w:tplc="040E0005" w:tentative="1">
+      <w:start w:val="1"/>
+      <w:numFmt w:val="bullet"/>
+      <w:lvlText w:val=""/>
+      <w:lvlJc w:val="left"/>
+      <w:pPr>
+        <w:ind w:left="6480" w:hanging="360"/>
+      </w:pPr>
+      <w:rPr>
+        <w:rFonts w:ascii="Wingdings" w:hAnsi="Wingdings" w:hint="default"/>
+      </w:rPr>
+    </w:lvl>
+  </w:abstractNum>
+  <w:num w:numId="1">
+    <w:abstractNumId w:val="3"/>
+  </w:num>
+  <w:num w:numId="2">
+    <w:abstractNumId w:val="2"/>
+  </w:num>
+  <w:num w:numId="3">
+    <w:abstractNumId w:val="1"/>
+  </w:num>
+  <w:num w:numId="4">
+    <w:abstractNumId w:val="0"/>
+  </w:num>
+  <w:num w:numId="5">
+    <w:abstractNumId w:val="4"/>
+  </w:num>
+</w:numbering>
 </file>
 
 <file path=word/styles.xml><?xml version="1.0" encoding="utf-8"?>
@@ -630,6 +1371,17 @@
       <w:szCs w:val="26"/>
     </w:rPr>
   </w:style>
+  <w:style w:type="paragraph" w:styleId="Listaszerbekezds">
+    <w:name w:val="List Paragraph"/>
+    <w:basedOn w:val="Norml"/>
+    <w:uiPriority w:val="34"/>
+    <w:qFormat/>
+    <w:rsid w:val="006E1DFC"/>
+    <w:pPr>
+      <w:ind w:left="720"/>
+      <w:contextualSpacing/>
+    </w:pPr>
+  </w:style>
 </w:styles>
 </file>
 

</xml_diff>